<commit_message>
used assignment vals and fixed doc
</commit_message>
<xml_diff>
--- a/Assignments/Lab1/Lab1.docx
+++ b/Assignments/Lab1/Lab1.docx
@@ -5,21 +5,1505 @@
     <w:p>
       <w:pPr>
         <w:jc w:val="center"/>
-      </w:pPr>
-      <w:r>
+        <w:rPr>
+          <w:b/>
+          <w:bCs/>
+          <w:sz w:val="32"/>
+          <w:szCs w:val="24"/>
+          <w:u w:val="single"/>
+        </w:rPr>
+      </w:pPr>
+      <w:r>
+        <w:rPr>
+          <w:b/>
+          <w:bCs/>
+          <w:sz w:val="32"/>
+          <w:szCs w:val="24"/>
+          <w:u w:val="single"/>
+        </w:rPr>
         <w:t xml:space="preserve">Lab </w:t>
       </w:r>
       <w:r>
+        <w:rPr>
+          <w:b/>
+          <w:bCs/>
+          <w:sz w:val="32"/>
+          <w:szCs w:val="24"/>
+          <w:u w:val="single"/>
+        </w:rPr>
         <w:t>#</w:t>
       </w:r>
       <w:r>
+        <w:rPr>
+          <w:b/>
+          <w:bCs/>
+          <w:sz w:val="32"/>
+          <w:szCs w:val="24"/>
+          <w:u w:val="single"/>
+        </w:rPr>
         <w:t>1</w:t>
       </w:r>
     </w:p>
     <w:p/>
     <w:p>
-      <w:r>
+      <w:pPr>
+        <w:rPr>
+          <w:b/>
+          <w:bCs/>
+        </w:rPr>
+      </w:pPr>
+      <w:r>
+        <w:rPr>
+          <w:b/>
+          <w:bCs/>
+        </w:rPr>
         <w:t>Similarity Transformation</w:t>
+      </w:r>
+    </w:p>
+    <w:p>
+      <w:pPr>
+        <w:rPr>
+          <w:u w:val="single"/>
+        </w:rPr>
+      </w:pPr>
+      <w:r>
+        <w:rPr>
+          <w:u w:val="single"/>
+        </w:rPr>
+        <w:t>Image 1:</w:t>
+      </w:r>
+    </w:p>
+    <w:p>
+      <w:pPr>
+        <w:sectPr>
+          <w:headerReference w:type="first" r:id="rId7"/>
+          <w:pgSz w:w="12240" w:h="15840"/>
+          <w:pgMar w:top="1440" w:right="1440" w:bottom="1440" w:left="1440" w:header="720" w:footer="720" w:gutter="0"/>
+          <w:cols w:space="720"/>
+          <w:titlePg/>
+          <w:docGrid w:linePitch="360"/>
+        </w:sectPr>
+      </w:pPr>
+      <w:r>
+        <w:tab/>
+      </w:r>
+    </w:p>
+    <w:p>
+      <w:pPr>
+        <w:ind w:firstLine="720"/>
+      </w:pPr>
+      <w:r>
+        <w:t>Linear Parameters:</w:t>
+      </w:r>
+    </w:p>
+    <w:p>
+      <w:pPr>
+        <w:ind w:firstLine="720"/>
+        <w:jc w:val="center"/>
+      </w:pPr>
+      <w:r>
+        <w:rPr>
+          <w:noProof/>
+        </w:rPr>
+        <w:drawing>
+          <wp:inline distT="0" distB="0" distL="0" distR="0" wp14:anchorId="168ABDA9" wp14:editId="639ABCC2">
+            <wp:extent cx="1400175" cy="400050"/>
+            <wp:effectExtent l="0" t="0" r="9525" b="0"/>
+            <wp:docPr id="1" name="Picture 1"/>
+            <wp:cNvGraphicFramePr>
+              <a:graphicFrameLocks xmlns:a="http://schemas.openxmlformats.org/drawingml/2006/main" noChangeAspect="1"/>
+            </wp:cNvGraphicFramePr>
+            <a:graphic xmlns:a="http://schemas.openxmlformats.org/drawingml/2006/main">
+              <a:graphicData uri="http://schemas.openxmlformats.org/drawingml/2006/picture">
+                <pic:pic xmlns:pic="http://schemas.openxmlformats.org/drawingml/2006/picture">
+                  <pic:nvPicPr>
+                    <pic:cNvPr id="1" name=""/>
+                    <pic:cNvPicPr/>
+                  </pic:nvPicPr>
+                  <pic:blipFill>
+                    <a:blip r:embed="rId8"/>
+                    <a:stretch>
+                      <a:fillRect/>
+                    </a:stretch>
+                  </pic:blipFill>
+                  <pic:spPr>
+                    <a:xfrm>
+                      <a:off x="0" y="0"/>
+                      <a:ext cx="1400175" cy="400050"/>
+                    </a:xfrm>
+                    <a:prstGeom prst="rect">
+                      <a:avLst/>
+                    </a:prstGeom>
+                  </pic:spPr>
+                </pic:pic>
+              </a:graphicData>
+            </a:graphic>
+          </wp:inline>
+        </w:drawing>
+      </w:r>
+    </w:p>
+    <w:p>
+      <w:pPr>
+        <w:ind w:firstLine="720"/>
+      </w:pPr>
+    </w:p>
+    <w:p>
+      <w:pPr>
+        <w:ind w:firstLine="720"/>
+      </w:pPr>
+      <w:r>
+        <w:t>Non-Linear Parameters:</w:t>
+      </w:r>
+    </w:p>
+    <w:p>
+      <w:pPr>
+        <w:ind w:firstLine="720"/>
+        <w:jc w:val="center"/>
+      </w:pPr>
+      <w:r>
+        <w:rPr>
+          <w:noProof/>
+        </w:rPr>
+        <w:drawing>
+          <wp:inline distT="0" distB="0" distL="0" distR="0" wp14:anchorId="16F92313" wp14:editId="6EC35F2D">
+            <wp:extent cx="1695450" cy="676275"/>
+            <wp:effectExtent l="0" t="0" r="0" b="9525"/>
+            <wp:docPr id="7" name="Picture 7"/>
+            <wp:cNvGraphicFramePr>
+              <a:graphicFrameLocks xmlns:a="http://schemas.openxmlformats.org/drawingml/2006/main" noChangeAspect="1"/>
+            </wp:cNvGraphicFramePr>
+            <a:graphic xmlns:a="http://schemas.openxmlformats.org/drawingml/2006/main">
+              <a:graphicData uri="http://schemas.openxmlformats.org/drawingml/2006/picture">
+                <pic:pic xmlns:pic="http://schemas.openxmlformats.org/drawingml/2006/picture">
+                  <pic:nvPicPr>
+                    <pic:cNvPr id="1" name=""/>
+                    <pic:cNvPicPr/>
+                  </pic:nvPicPr>
+                  <pic:blipFill>
+                    <a:blip r:embed="rId9"/>
+                    <a:stretch>
+                      <a:fillRect/>
+                    </a:stretch>
+                  </pic:blipFill>
+                  <pic:spPr>
+                    <a:xfrm>
+                      <a:off x="0" y="0"/>
+                      <a:ext cx="1695450" cy="676275"/>
+                    </a:xfrm>
+                    <a:prstGeom prst="rect">
+                      <a:avLst/>
+                    </a:prstGeom>
+                  </pic:spPr>
+                </pic:pic>
+              </a:graphicData>
+            </a:graphic>
+          </wp:inline>
+        </w:drawing>
+      </w:r>
+    </w:p>
+    <w:p>
+      <w:pPr>
+        <w:sectPr>
+          <w:type w:val="continuous"/>
+          <w:pgSz w:w="12240" w:h="15840"/>
+          <w:pgMar w:top="1440" w:right="1440" w:bottom="1440" w:left="1440" w:header="720" w:footer="720" w:gutter="0"/>
+          <w:cols w:num="2" w:space="720"/>
+          <w:titlePg/>
+          <w:docGrid w:linePitch="360"/>
+        </w:sectPr>
+      </w:pPr>
+    </w:p>
+    <w:p>
+      <w:pPr>
+        <w:sectPr>
+          <w:type w:val="continuous"/>
+          <w:pgSz w:w="12240" w:h="15840"/>
+          <w:pgMar w:top="1440" w:right="1440" w:bottom="1440" w:left="1440" w:header="720" w:footer="720" w:gutter="0"/>
+          <w:cols w:space="720"/>
+          <w:titlePg/>
+          <w:docGrid w:linePitch="360"/>
+        </w:sectPr>
+      </w:pPr>
+      <w:r>
+        <w:tab/>
+      </w:r>
+    </w:p>
+    <w:p>
+      <w:pPr>
+        <w:ind w:firstLine="720"/>
+      </w:pPr>
+      <w:r>
+        <w:t>Residuals:</w:t>
+      </w:r>
+      <w:r>
+        <w:t xml:space="preserve"> (</w:t>
+      </w:r>
+      <w:proofErr w:type="spellStart"/>
+      <w:r>
+        <w:t>rx</w:t>
+      </w:r>
+      <w:proofErr w:type="spellEnd"/>
+      <w:r>
+        <w:t xml:space="preserve">, </w:t>
+      </w:r>
+      <w:proofErr w:type="spellStart"/>
+      <w:r>
+        <w:t>ry</w:t>
+      </w:r>
+      <w:proofErr w:type="spellEnd"/>
+      <w:r>
+        <w:t>)</w:t>
+      </w:r>
+    </w:p>
+    <w:p>
+      <w:pPr>
+        <w:ind w:firstLine="720"/>
+        <w:jc w:val="center"/>
+      </w:pPr>
+      <w:r>
+        <w:rPr>
+          <w:noProof/>
+        </w:rPr>
+        <w:drawing>
+          <wp:inline distT="0" distB="0" distL="0" distR="0" wp14:anchorId="24E9AB45" wp14:editId="335C49EA">
+            <wp:extent cx="1628775" cy="1362075"/>
+            <wp:effectExtent l="0" t="0" r="9525" b="9525"/>
+            <wp:docPr id="8" name="Picture 8"/>
+            <wp:cNvGraphicFramePr>
+              <a:graphicFrameLocks xmlns:a="http://schemas.openxmlformats.org/drawingml/2006/main" noChangeAspect="1"/>
+            </wp:cNvGraphicFramePr>
+            <a:graphic xmlns:a="http://schemas.openxmlformats.org/drawingml/2006/main">
+              <a:graphicData uri="http://schemas.openxmlformats.org/drawingml/2006/picture">
+                <pic:pic xmlns:pic="http://schemas.openxmlformats.org/drawingml/2006/picture">
+                  <pic:nvPicPr>
+                    <pic:cNvPr id="1" name=""/>
+                    <pic:cNvPicPr/>
+                  </pic:nvPicPr>
+                  <pic:blipFill>
+                    <a:blip r:embed="rId10"/>
+                    <a:stretch>
+                      <a:fillRect/>
+                    </a:stretch>
+                  </pic:blipFill>
+                  <pic:spPr>
+                    <a:xfrm>
+                      <a:off x="0" y="0"/>
+                      <a:ext cx="1628775" cy="1362075"/>
+                    </a:xfrm>
+                    <a:prstGeom prst="rect">
+                      <a:avLst/>
+                    </a:prstGeom>
+                  </pic:spPr>
+                </pic:pic>
+              </a:graphicData>
+            </a:graphic>
+          </wp:inline>
+        </w:drawing>
+      </w:r>
+    </w:p>
+    <w:p>
+      <w:pPr>
+        <w:ind w:firstLine="720"/>
+      </w:pPr>
+      <w:r>
+        <w:t>RSME:</w:t>
+      </w:r>
+    </w:p>
+    <w:p>
+      <w:pPr>
+        <w:ind w:firstLine="720"/>
+        <w:jc w:val="center"/>
+      </w:pPr>
+      <w:r>
+        <w:rPr>
+          <w:noProof/>
+        </w:rPr>
+        <w:drawing>
+          <wp:inline distT="0" distB="0" distL="0" distR="0" wp14:anchorId="0A1A0075" wp14:editId="2290365D">
+            <wp:extent cx="1524000" cy="352425"/>
+            <wp:effectExtent l="0" t="0" r="0" b="9525"/>
+            <wp:docPr id="4" name="Picture 4"/>
+            <wp:cNvGraphicFramePr>
+              <a:graphicFrameLocks xmlns:a="http://schemas.openxmlformats.org/drawingml/2006/main" noChangeAspect="1"/>
+            </wp:cNvGraphicFramePr>
+            <a:graphic xmlns:a="http://schemas.openxmlformats.org/drawingml/2006/main">
+              <a:graphicData uri="http://schemas.openxmlformats.org/drawingml/2006/picture">
+                <pic:pic xmlns:pic="http://schemas.openxmlformats.org/drawingml/2006/picture">
+                  <pic:nvPicPr>
+                    <pic:cNvPr id="1" name=""/>
+                    <pic:cNvPicPr/>
+                  </pic:nvPicPr>
+                  <pic:blipFill>
+                    <a:blip r:embed="rId11"/>
+                    <a:stretch>
+                      <a:fillRect/>
+                    </a:stretch>
+                  </pic:blipFill>
+                  <pic:spPr>
+                    <a:xfrm>
+                      <a:off x="0" y="0"/>
+                      <a:ext cx="1524000" cy="352425"/>
+                    </a:xfrm>
+                    <a:prstGeom prst="rect">
+                      <a:avLst/>
+                    </a:prstGeom>
+                  </pic:spPr>
+                </pic:pic>
+              </a:graphicData>
+            </a:graphic>
+          </wp:inline>
+        </w:drawing>
+      </w:r>
+    </w:p>
+    <w:p>
+      <w:pPr>
+        <w:sectPr>
+          <w:type w:val="continuous"/>
+          <w:pgSz w:w="12240" w:h="15840"/>
+          <w:pgMar w:top="1440" w:right="1440" w:bottom="1440" w:left="1440" w:header="720" w:footer="720" w:gutter="0"/>
+          <w:cols w:num="2" w:space="720"/>
+          <w:titlePg/>
+          <w:docGrid w:linePitch="360"/>
+        </w:sectPr>
+      </w:pPr>
+    </w:p>
+    <w:p>
+      <w:r>
+        <w:tab/>
+      </w:r>
+    </w:p>
+    <w:p>
+      <w:pPr>
+        <w:ind w:firstLine="720"/>
+      </w:pPr>
+      <w:r>
+        <w:t>Transformation Residuals:</w:t>
+      </w:r>
+    </w:p>
+    <w:p>
+      <w:pPr>
+        <w:jc w:val="center"/>
+      </w:pPr>
+      <w:r>
+        <w:rPr>
+          <w:noProof/>
+        </w:rPr>
+        <w:drawing>
+          <wp:inline distT="0" distB="0" distL="0" distR="0" wp14:anchorId="6B19CA72" wp14:editId="412E3D35">
+            <wp:extent cx="4572000" cy="3239477"/>
+            <wp:effectExtent l="0" t="0" r="0" b="0"/>
+            <wp:docPr id="5" name="Picture 5"/>
+            <wp:cNvGraphicFramePr>
+              <a:graphicFrameLocks xmlns:a="http://schemas.openxmlformats.org/drawingml/2006/main" noChangeAspect="1"/>
+            </wp:cNvGraphicFramePr>
+            <a:graphic xmlns:a="http://schemas.openxmlformats.org/drawingml/2006/main">
+              <a:graphicData uri="http://schemas.openxmlformats.org/drawingml/2006/picture">
+                <pic:pic xmlns:pic="http://schemas.openxmlformats.org/drawingml/2006/picture">
+                  <pic:nvPicPr>
+                    <pic:cNvPr id="1" name=""/>
+                    <pic:cNvPicPr/>
+                  </pic:nvPicPr>
+                  <pic:blipFill>
+                    <a:blip r:embed="rId12"/>
+                    <a:stretch>
+                      <a:fillRect/>
+                    </a:stretch>
+                  </pic:blipFill>
+                  <pic:spPr>
+                    <a:xfrm>
+                      <a:off x="0" y="0"/>
+                      <a:ext cx="4572000" cy="3239477"/>
+                    </a:xfrm>
+                    <a:prstGeom prst="rect">
+                      <a:avLst/>
+                    </a:prstGeom>
+                  </pic:spPr>
+                </pic:pic>
+              </a:graphicData>
+            </a:graphic>
+          </wp:inline>
+        </w:drawing>
+      </w:r>
+    </w:p>
+    <w:p>
+      <w:pPr>
+        <w:rPr>
+          <w:u w:val="single"/>
+        </w:rPr>
+      </w:pPr>
+      <w:r>
+        <w:rPr>
+          <w:u w:val="single"/>
+        </w:rPr>
+        <w:lastRenderedPageBreak/>
+        <w:t>Image 2:</w:t>
+      </w:r>
+    </w:p>
+    <w:p>
+      <w:pPr>
+        <w:sectPr>
+          <w:type w:val="continuous"/>
+          <w:pgSz w:w="12240" w:h="15840"/>
+          <w:pgMar w:top="1440" w:right="1440" w:bottom="1440" w:left="1440" w:header="720" w:footer="720" w:gutter="0"/>
+          <w:cols w:space="720"/>
+          <w:titlePg/>
+          <w:docGrid w:linePitch="360"/>
+        </w:sectPr>
+      </w:pPr>
+    </w:p>
+    <w:p>
+      <w:pPr>
+        <w:ind w:firstLine="720"/>
+      </w:pPr>
+      <w:r>
+        <w:t>Linear Parameters:</w:t>
+      </w:r>
+    </w:p>
+    <w:p>
+      <w:pPr>
+        <w:jc w:val="center"/>
+      </w:pPr>
+      <w:r>
+        <w:rPr>
+          <w:noProof/>
+        </w:rPr>
+        <w:drawing>
+          <wp:inline distT="0" distB="0" distL="0" distR="0" wp14:anchorId="0E8E5019" wp14:editId="04A39777">
+            <wp:extent cx="1419225" cy="361950"/>
+            <wp:effectExtent l="0" t="0" r="9525" b="0"/>
+            <wp:docPr id="11" name="Picture 11"/>
+            <wp:cNvGraphicFramePr>
+              <a:graphicFrameLocks xmlns:a="http://schemas.openxmlformats.org/drawingml/2006/main" noChangeAspect="1"/>
+            </wp:cNvGraphicFramePr>
+            <a:graphic xmlns:a="http://schemas.openxmlformats.org/drawingml/2006/main">
+              <a:graphicData uri="http://schemas.openxmlformats.org/drawingml/2006/picture">
+                <pic:pic xmlns:pic="http://schemas.openxmlformats.org/drawingml/2006/picture">
+                  <pic:nvPicPr>
+                    <pic:cNvPr id="1" name=""/>
+                    <pic:cNvPicPr/>
+                  </pic:nvPicPr>
+                  <pic:blipFill>
+                    <a:blip r:embed="rId13"/>
+                    <a:stretch>
+                      <a:fillRect/>
+                    </a:stretch>
+                  </pic:blipFill>
+                  <pic:spPr>
+                    <a:xfrm>
+                      <a:off x="0" y="0"/>
+                      <a:ext cx="1419225" cy="361950"/>
+                    </a:xfrm>
+                    <a:prstGeom prst="rect">
+                      <a:avLst/>
+                    </a:prstGeom>
+                  </pic:spPr>
+                </pic:pic>
+              </a:graphicData>
+            </a:graphic>
+          </wp:inline>
+        </w:drawing>
+      </w:r>
+    </w:p>
+    <w:p>
+      <w:r>
+        <w:tab/>
+      </w:r>
+    </w:p>
+    <w:p>
+      <w:pPr>
+        <w:ind w:firstLine="720"/>
+      </w:pPr>
+      <w:r>
+        <w:t>Non-Linear Parameters:</w:t>
+      </w:r>
+    </w:p>
+    <w:p>
+      <w:pPr>
+        <w:jc w:val="center"/>
+      </w:pPr>
+      <w:r>
+        <w:rPr>
+          <w:noProof/>
+        </w:rPr>
+        <w:drawing>
+          <wp:inline distT="0" distB="0" distL="0" distR="0" wp14:anchorId="64F82E42" wp14:editId="201377A4">
+            <wp:extent cx="1771650" cy="619125"/>
+            <wp:effectExtent l="0" t="0" r="0" b="9525"/>
+            <wp:docPr id="12" name="Picture 12"/>
+            <wp:cNvGraphicFramePr>
+              <a:graphicFrameLocks xmlns:a="http://schemas.openxmlformats.org/drawingml/2006/main" noChangeAspect="1"/>
+            </wp:cNvGraphicFramePr>
+            <a:graphic xmlns:a="http://schemas.openxmlformats.org/drawingml/2006/main">
+              <a:graphicData uri="http://schemas.openxmlformats.org/drawingml/2006/picture">
+                <pic:pic xmlns:pic="http://schemas.openxmlformats.org/drawingml/2006/picture">
+                  <pic:nvPicPr>
+                    <pic:cNvPr id="1" name=""/>
+                    <pic:cNvPicPr/>
+                  </pic:nvPicPr>
+                  <pic:blipFill>
+                    <a:blip r:embed="rId14"/>
+                    <a:stretch>
+                      <a:fillRect/>
+                    </a:stretch>
+                  </pic:blipFill>
+                  <pic:spPr>
+                    <a:xfrm>
+                      <a:off x="0" y="0"/>
+                      <a:ext cx="1771650" cy="619125"/>
+                    </a:xfrm>
+                    <a:prstGeom prst="rect">
+                      <a:avLst/>
+                    </a:prstGeom>
+                  </pic:spPr>
+                </pic:pic>
+              </a:graphicData>
+            </a:graphic>
+          </wp:inline>
+        </w:drawing>
+      </w:r>
+    </w:p>
+    <w:p>
+      <w:pPr>
+        <w:sectPr>
+          <w:type w:val="continuous"/>
+          <w:pgSz w:w="12240" w:h="15840"/>
+          <w:pgMar w:top="1440" w:right="1440" w:bottom="1440" w:left="1440" w:header="720" w:footer="720" w:gutter="0"/>
+          <w:cols w:num="2" w:space="720"/>
+          <w:titlePg/>
+          <w:docGrid w:linePitch="360"/>
+        </w:sectPr>
+      </w:pPr>
+    </w:p>
+    <w:p>
+      <w:pPr>
+        <w:ind w:firstLine="720"/>
+      </w:pPr>
+      <w:r>
+        <w:t>Residuals:</w:t>
+      </w:r>
+      <w:r>
+        <w:t xml:space="preserve"> (</w:t>
+      </w:r>
+      <w:proofErr w:type="spellStart"/>
+      <w:r>
+        <w:t>rx</w:t>
+      </w:r>
+      <w:proofErr w:type="spellEnd"/>
+      <w:r>
+        <w:t xml:space="preserve">, </w:t>
+      </w:r>
+      <w:proofErr w:type="spellStart"/>
+      <w:r>
+        <w:t>ry</w:t>
+      </w:r>
+      <w:proofErr w:type="spellEnd"/>
+      <w:r>
+        <w:t>)</w:t>
+      </w:r>
+    </w:p>
+    <w:p>
+      <w:pPr>
+        <w:jc w:val="center"/>
+      </w:pPr>
+      <w:r>
+        <w:rPr>
+          <w:noProof/>
+        </w:rPr>
+        <w:drawing>
+          <wp:inline distT="0" distB="0" distL="0" distR="0" wp14:anchorId="06ACCC74" wp14:editId="2E2C37C3">
+            <wp:extent cx="1609725" cy="1362075"/>
+            <wp:effectExtent l="0" t="0" r="9525" b="9525"/>
+            <wp:docPr id="13" name="Picture 13"/>
+            <wp:cNvGraphicFramePr>
+              <a:graphicFrameLocks xmlns:a="http://schemas.openxmlformats.org/drawingml/2006/main" noChangeAspect="1"/>
+            </wp:cNvGraphicFramePr>
+            <a:graphic xmlns:a="http://schemas.openxmlformats.org/drawingml/2006/main">
+              <a:graphicData uri="http://schemas.openxmlformats.org/drawingml/2006/picture">
+                <pic:pic xmlns:pic="http://schemas.openxmlformats.org/drawingml/2006/picture">
+                  <pic:nvPicPr>
+                    <pic:cNvPr id="1" name=""/>
+                    <pic:cNvPicPr/>
+                  </pic:nvPicPr>
+                  <pic:blipFill>
+                    <a:blip r:embed="rId15"/>
+                    <a:stretch>
+                      <a:fillRect/>
+                    </a:stretch>
+                  </pic:blipFill>
+                  <pic:spPr>
+                    <a:xfrm>
+                      <a:off x="0" y="0"/>
+                      <a:ext cx="1609725" cy="1362075"/>
+                    </a:xfrm>
+                    <a:prstGeom prst="rect">
+                      <a:avLst/>
+                    </a:prstGeom>
+                  </pic:spPr>
+                </pic:pic>
+              </a:graphicData>
+            </a:graphic>
+          </wp:inline>
+        </w:drawing>
+      </w:r>
+    </w:p>
+    <w:p>
+      <w:pPr>
+        <w:ind w:firstLine="720"/>
+      </w:pPr>
+      <w:r>
+        <w:t>RSME:</w:t>
+      </w:r>
+    </w:p>
+    <w:p>
+      <w:pPr>
+        <w:jc w:val="center"/>
+      </w:pPr>
+      <w:r>
+        <w:rPr>
+          <w:noProof/>
+        </w:rPr>
+        <w:drawing>
+          <wp:inline distT="0" distB="0" distL="0" distR="0" wp14:anchorId="4443458F" wp14:editId="63D056D7">
+            <wp:extent cx="1466850" cy="314325"/>
+            <wp:effectExtent l="0" t="0" r="0" b="9525"/>
+            <wp:docPr id="14" name="Picture 14"/>
+            <wp:cNvGraphicFramePr>
+              <a:graphicFrameLocks xmlns:a="http://schemas.openxmlformats.org/drawingml/2006/main" noChangeAspect="1"/>
+            </wp:cNvGraphicFramePr>
+            <a:graphic xmlns:a="http://schemas.openxmlformats.org/drawingml/2006/main">
+              <a:graphicData uri="http://schemas.openxmlformats.org/drawingml/2006/picture">
+                <pic:pic xmlns:pic="http://schemas.openxmlformats.org/drawingml/2006/picture">
+                  <pic:nvPicPr>
+                    <pic:cNvPr id="1" name=""/>
+                    <pic:cNvPicPr/>
+                  </pic:nvPicPr>
+                  <pic:blipFill>
+                    <a:blip r:embed="rId16"/>
+                    <a:stretch>
+                      <a:fillRect/>
+                    </a:stretch>
+                  </pic:blipFill>
+                  <pic:spPr>
+                    <a:xfrm>
+                      <a:off x="0" y="0"/>
+                      <a:ext cx="1466850" cy="314325"/>
+                    </a:xfrm>
+                    <a:prstGeom prst="rect">
+                      <a:avLst/>
+                    </a:prstGeom>
+                  </pic:spPr>
+                </pic:pic>
+              </a:graphicData>
+            </a:graphic>
+          </wp:inline>
+        </w:drawing>
+      </w:r>
+    </w:p>
+    <w:p>
+      <w:pPr>
+        <w:sectPr>
+          <w:type w:val="continuous"/>
+          <w:pgSz w:w="12240" w:h="15840"/>
+          <w:pgMar w:top="1440" w:right="1440" w:bottom="1440" w:left="1440" w:header="720" w:footer="720" w:gutter="0"/>
+          <w:cols w:num="2" w:space="720"/>
+          <w:titlePg/>
+          <w:docGrid w:linePitch="360"/>
+        </w:sectPr>
+      </w:pPr>
+    </w:p>
+    <w:p/>
+    <w:p/>
+    <w:p>
+      <w:pPr>
+        <w:ind w:firstLine="720"/>
+      </w:pPr>
+      <w:r>
+        <w:t>Transformation Residuals:</w:t>
+      </w:r>
+    </w:p>
+    <w:p>
+      <w:pPr>
+        <w:ind w:firstLine="720"/>
+      </w:pPr>
+    </w:p>
+    <w:p>
+      <w:pPr>
+        <w:jc w:val="center"/>
+      </w:pPr>
+      <w:r>
+        <w:rPr>
+          <w:noProof/>
+        </w:rPr>
+        <w:drawing>
+          <wp:inline distT="0" distB="0" distL="0" distR="0" wp14:anchorId="314A0E54" wp14:editId="1FF377C4">
+            <wp:extent cx="4572000" cy="3466508"/>
+            <wp:effectExtent l="0" t="0" r="0" b="635"/>
+            <wp:docPr id="10" name="Picture 10"/>
+            <wp:cNvGraphicFramePr>
+              <a:graphicFrameLocks xmlns:a="http://schemas.openxmlformats.org/drawingml/2006/main" noChangeAspect="1"/>
+            </wp:cNvGraphicFramePr>
+            <a:graphic xmlns:a="http://schemas.openxmlformats.org/drawingml/2006/main">
+              <a:graphicData uri="http://schemas.openxmlformats.org/drawingml/2006/picture">
+                <pic:pic xmlns:pic="http://schemas.openxmlformats.org/drawingml/2006/picture">
+                  <pic:nvPicPr>
+                    <pic:cNvPr id="1" name=""/>
+                    <pic:cNvPicPr/>
+                  </pic:nvPicPr>
+                  <pic:blipFill>
+                    <a:blip r:embed="rId17"/>
+                    <a:stretch>
+                      <a:fillRect/>
+                    </a:stretch>
+                  </pic:blipFill>
+                  <pic:spPr>
+                    <a:xfrm>
+                      <a:off x="0" y="0"/>
+                      <a:ext cx="4572000" cy="3466508"/>
+                    </a:xfrm>
+                    <a:prstGeom prst="rect">
+                      <a:avLst/>
+                    </a:prstGeom>
+                  </pic:spPr>
+                </pic:pic>
+              </a:graphicData>
+            </a:graphic>
+          </wp:inline>
+        </w:drawing>
+      </w:r>
+    </w:p>
+    <w:p/>
+    <w:p>
+      <w:r>
+        <w:br w:type="page"/>
+      </w:r>
+    </w:p>
+    <w:p>
+      <w:pPr>
+        <w:rPr>
+          <w:b/>
+          <w:bCs/>
+        </w:rPr>
+      </w:pPr>
+      <w:r>
+        <w:rPr>
+          <w:b/>
+          <w:bCs/>
+        </w:rPr>
+        <w:lastRenderedPageBreak/>
+        <w:t>Affine Transformation</w:t>
+      </w:r>
+    </w:p>
+    <w:p>
+      <w:pPr>
+        <w:rPr>
+          <w:u w:val="single"/>
+        </w:rPr>
+      </w:pPr>
+      <w:r>
+        <w:rPr>
+          <w:u w:val="single"/>
+        </w:rPr>
+        <w:t>Image 1:</w:t>
+      </w:r>
+    </w:p>
+    <w:p>
+      <w:pPr>
+        <w:sectPr>
+          <w:type w:val="continuous"/>
+          <w:pgSz w:w="12240" w:h="15840"/>
+          <w:pgMar w:top="1440" w:right="1440" w:bottom="1440" w:left="1440" w:header="720" w:footer="720" w:gutter="0"/>
+          <w:cols w:space="720"/>
+          <w:titlePg/>
+          <w:docGrid w:linePitch="360"/>
+        </w:sectPr>
+      </w:pPr>
+    </w:p>
+    <w:p>
+      <w:pPr>
+        <w:ind w:firstLine="720"/>
+      </w:pPr>
+      <w:r>
+        <w:t>Linear Parameters:</w:t>
+      </w:r>
+    </w:p>
+    <w:p>
+      <w:pPr>
+        <w:jc w:val="center"/>
+      </w:pPr>
+      <w:r>
+        <w:rPr>
+          <w:noProof/>
+        </w:rPr>
+        <w:drawing>
+          <wp:inline distT="0" distB="0" distL="0" distR="0" wp14:anchorId="7CAE09FF" wp14:editId="3BC278C4">
+            <wp:extent cx="1466850" cy="685800"/>
+            <wp:effectExtent l="0" t="0" r="0" b="0"/>
+            <wp:docPr id="16" name="Picture 16"/>
+            <wp:cNvGraphicFramePr>
+              <a:graphicFrameLocks xmlns:a="http://schemas.openxmlformats.org/drawingml/2006/main" noChangeAspect="1"/>
+            </wp:cNvGraphicFramePr>
+            <a:graphic xmlns:a="http://schemas.openxmlformats.org/drawingml/2006/main">
+              <a:graphicData uri="http://schemas.openxmlformats.org/drawingml/2006/picture">
+                <pic:pic xmlns:pic="http://schemas.openxmlformats.org/drawingml/2006/picture">
+                  <pic:nvPicPr>
+                    <pic:cNvPr id="1" name=""/>
+                    <pic:cNvPicPr/>
+                  </pic:nvPicPr>
+                  <pic:blipFill>
+                    <a:blip r:embed="rId18"/>
+                    <a:stretch>
+                      <a:fillRect/>
+                    </a:stretch>
+                  </pic:blipFill>
+                  <pic:spPr>
+                    <a:xfrm>
+                      <a:off x="0" y="0"/>
+                      <a:ext cx="1466850" cy="685800"/>
+                    </a:xfrm>
+                    <a:prstGeom prst="rect">
+                      <a:avLst/>
+                    </a:prstGeom>
+                  </pic:spPr>
+                </pic:pic>
+              </a:graphicData>
+            </a:graphic>
+          </wp:inline>
+        </w:drawing>
+      </w:r>
+    </w:p>
+    <w:p>
+      <w:r>
+        <w:tab/>
+      </w:r>
+    </w:p>
+    <w:p>
+      <w:pPr>
+        <w:ind w:firstLine="720"/>
+      </w:pPr>
+      <w:r>
+        <w:t>Non-Linear Parameters:</w:t>
+      </w:r>
+    </w:p>
+    <w:p>
+      <w:pPr>
+        <w:jc w:val="center"/>
+      </w:pPr>
+      <w:r>
+        <w:rPr>
+          <w:noProof/>
+        </w:rPr>
+        <w:drawing>
+          <wp:inline distT="0" distB="0" distL="0" distR="0" wp14:anchorId="36C52260" wp14:editId="43C48FE5">
+            <wp:extent cx="1828800" cy="942975"/>
+            <wp:effectExtent l="0" t="0" r="0" b="9525"/>
+            <wp:docPr id="17" name="Picture 17"/>
+            <wp:cNvGraphicFramePr>
+              <a:graphicFrameLocks xmlns:a="http://schemas.openxmlformats.org/drawingml/2006/main" noChangeAspect="1"/>
+            </wp:cNvGraphicFramePr>
+            <a:graphic xmlns:a="http://schemas.openxmlformats.org/drawingml/2006/main">
+              <a:graphicData uri="http://schemas.openxmlformats.org/drawingml/2006/picture">
+                <pic:pic xmlns:pic="http://schemas.openxmlformats.org/drawingml/2006/picture">
+                  <pic:nvPicPr>
+                    <pic:cNvPr id="1" name=""/>
+                    <pic:cNvPicPr/>
+                  </pic:nvPicPr>
+                  <pic:blipFill>
+                    <a:blip r:embed="rId19"/>
+                    <a:stretch>
+                      <a:fillRect/>
+                    </a:stretch>
+                  </pic:blipFill>
+                  <pic:spPr>
+                    <a:xfrm>
+                      <a:off x="0" y="0"/>
+                      <a:ext cx="1828800" cy="942975"/>
+                    </a:xfrm>
+                    <a:prstGeom prst="rect">
+                      <a:avLst/>
+                    </a:prstGeom>
+                  </pic:spPr>
+                </pic:pic>
+              </a:graphicData>
+            </a:graphic>
+          </wp:inline>
+        </w:drawing>
+      </w:r>
+    </w:p>
+    <w:p>
+      <w:pPr>
+        <w:sectPr>
+          <w:type w:val="continuous"/>
+          <w:pgSz w:w="12240" w:h="15840"/>
+          <w:pgMar w:top="1440" w:right="1440" w:bottom="1440" w:left="1440" w:header="720" w:footer="720" w:gutter="0"/>
+          <w:cols w:num="2" w:space="720"/>
+          <w:titlePg/>
+          <w:docGrid w:linePitch="360"/>
+        </w:sectPr>
+      </w:pPr>
+    </w:p>
+    <w:p>
+      <w:pPr>
+        <w:ind w:firstLine="720"/>
+      </w:pPr>
+      <w:r>
+        <w:t>Residuals:</w:t>
+      </w:r>
+      <w:r>
+        <w:t xml:space="preserve"> </w:t>
+      </w:r>
+      <w:r>
+        <w:t>(</w:t>
+      </w:r>
+      <w:proofErr w:type="spellStart"/>
+      <w:r>
+        <w:t>rx</w:t>
+      </w:r>
+      <w:proofErr w:type="spellEnd"/>
+      <w:r>
+        <w:t xml:space="preserve">, </w:t>
+      </w:r>
+      <w:proofErr w:type="spellStart"/>
+      <w:r>
+        <w:t>ry</w:t>
+      </w:r>
+      <w:proofErr w:type="spellEnd"/>
+      <w:r>
+        <w:t>)</w:t>
+      </w:r>
+    </w:p>
+    <w:p>
+      <w:pPr>
+        <w:jc w:val="center"/>
+      </w:pPr>
+      <w:r>
+        <w:rPr>
+          <w:noProof/>
+        </w:rPr>
+        <w:drawing>
+          <wp:inline distT="0" distB="0" distL="0" distR="0" wp14:anchorId="728E73AE" wp14:editId="5DF8BFAA">
+            <wp:extent cx="1743075" cy="1400175"/>
+            <wp:effectExtent l="0" t="0" r="9525" b="9525"/>
+            <wp:docPr id="18" name="Picture 18"/>
+            <wp:cNvGraphicFramePr>
+              <a:graphicFrameLocks xmlns:a="http://schemas.openxmlformats.org/drawingml/2006/main" noChangeAspect="1"/>
+            </wp:cNvGraphicFramePr>
+            <a:graphic xmlns:a="http://schemas.openxmlformats.org/drawingml/2006/main">
+              <a:graphicData uri="http://schemas.openxmlformats.org/drawingml/2006/picture">
+                <pic:pic xmlns:pic="http://schemas.openxmlformats.org/drawingml/2006/picture">
+                  <pic:nvPicPr>
+                    <pic:cNvPr id="1" name=""/>
+                    <pic:cNvPicPr/>
+                  </pic:nvPicPr>
+                  <pic:blipFill>
+                    <a:blip r:embed="rId20"/>
+                    <a:stretch>
+                      <a:fillRect/>
+                    </a:stretch>
+                  </pic:blipFill>
+                  <pic:spPr>
+                    <a:xfrm>
+                      <a:off x="0" y="0"/>
+                      <a:ext cx="1743075" cy="1400175"/>
+                    </a:xfrm>
+                    <a:prstGeom prst="rect">
+                      <a:avLst/>
+                    </a:prstGeom>
+                  </pic:spPr>
+                </pic:pic>
+              </a:graphicData>
+            </a:graphic>
+          </wp:inline>
+        </w:drawing>
+      </w:r>
+    </w:p>
+    <w:p>
+      <w:pPr>
+        <w:ind w:firstLine="720"/>
+      </w:pPr>
+      <w:r>
+        <w:t>RSME:</w:t>
+      </w:r>
+    </w:p>
+    <w:p>
+      <w:pPr>
+        <w:jc w:val="center"/>
+      </w:pPr>
+      <w:r>
+        <w:rPr>
+          <w:noProof/>
+        </w:rPr>
+        <w:drawing>
+          <wp:inline distT="0" distB="0" distL="0" distR="0" wp14:anchorId="589D4656" wp14:editId="24A037BF">
+            <wp:extent cx="1476375" cy="381000"/>
+            <wp:effectExtent l="0" t="0" r="9525" b="0"/>
+            <wp:docPr id="19" name="Picture 19"/>
+            <wp:cNvGraphicFramePr>
+              <a:graphicFrameLocks xmlns:a="http://schemas.openxmlformats.org/drawingml/2006/main" noChangeAspect="1"/>
+            </wp:cNvGraphicFramePr>
+            <a:graphic xmlns:a="http://schemas.openxmlformats.org/drawingml/2006/main">
+              <a:graphicData uri="http://schemas.openxmlformats.org/drawingml/2006/picture">
+                <pic:pic xmlns:pic="http://schemas.openxmlformats.org/drawingml/2006/picture">
+                  <pic:nvPicPr>
+                    <pic:cNvPr id="1" name=""/>
+                    <pic:cNvPicPr/>
+                  </pic:nvPicPr>
+                  <pic:blipFill>
+                    <a:blip r:embed="rId21"/>
+                    <a:stretch>
+                      <a:fillRect/>
+                    </a:stretch>
+                  </pic:blipFill>
+                  <pic:spPr>
+                    <a:xfrm>
+                      <a:off x="0" y="0"/>
+                      <a:ext cx="1476375" cy="381000"/>
+                    </a:xfrm>
+                    <a:prstGeom prst="rect">
+                      <a:avLst/>
+                    </a:prstGeom>
+                  </pic:spPr>
+                </pic:pic>
+              </a:graphicData>
+            </a:graphic>
+          </wp:inline>
+        </w:drawing>
+      </w:r>
+    </w:p>
+    <w:p>
+      <w:pPr>
+        <w:sectPr>
+          <w:type w:val="continuous"/>
+          <w:pgSz w:w="12240" w:h="15840"/>
+          <w:pgMar w:top="1440" w:right="1440" w:bottom="1440" w:left="1440" w:header="720" w:footer="720" w:gutter="0"/>
+          <w:cols w:num="2" w:space="720"/>
+          <w:titlePg/>
+          <w:docGrid w:linePitch="360"/>
+        </w:sectPr>
+      </w:pPr>
+    </w:p>
+    <w:p/>
+    <w:p/>
+    <w:p>
+      <w:r>
+        <w:t>Transformation Residuals:</w:t>
+      </w:r>
+    </w:p>
+    <w:p/>
+    <w:p>
+      <w:pPr>
+        <w:jc w:val="center"/>
+      </w:pPr>
+      <w:r>
+        <w:rPr>
+          <w:noProof/>
+        </w:rPr>
+        <w:drawing>
+          <wp:inline distT="0" distB="0" distL="0" distR="0" wp14:anchorId="0066CA54" wp14:editId="1CB78C20">
+            <wp:extent cx="4572000" cy="3397250"/>
+            <wp:effectExtent l="0" t="0" r="0" b="0"/>
+            <wp:docPr id="15" name="Picture 15"/>
+            <wp:cNvGraphicFramePr>
+              <a:graphicFrameLocks xmlns:a="http://schemas.openxmlformats.org/drawingml/2006/main" noChangeAspect="1"/>
+            </wp:cNvGraphicFramePr>
+            <a:graphic xmlns:a="http://schemas.openxmlformats.org/drawingml/2006/main">
+              <a:graphicData uri="http://schemas.openxmlformats.org/drawingml/2006/picture">
+                <pic:pic xmlns:pic="http://schemas.openxmlformats.org/drawingml/2006/picture">
+                  <pic:nvPicPr>
+                    <pic:cNvPr id="1" name=""/>
+                    <pic:cNvPicPr/>
+                  </pic:nvPicPr>
+                  <pic:blipFill>
+                    <a:blip r:embed="rId22"/>
+                    <a:stretch>
+                      <a:fillRect/>
+                    </a:stretch>
+                  </pic:blipFill>
+                  <pic:spPr>
+                    <a:xfrm>
+                      <a:off x="0" y="0"/>
+                      <a:ext cx="4572000" cy="3397250"/>
+                    </a:xfrm>
+                    <a:prstGeom prst="rect">
+                      <a:avLst/>
+                    </a:prstGeom>
+                  </pic:spPr>
+                </pic:pic>
+              </a:graphicData>
+            </a:graphic>
+          </wp:inline>
+        </w:drawing>
+      </w:r>
+    </w:p>
+    <w:p/>
+    <w:p>
+      <w:pPr>
+        <w:rPr>
+          <w:u w:val="single"/>
+        </w:rPr>
+        <w:sectPr>
+          <w:type w:val="continuous"/>
+          <w:pgSz w:w="12240" w:h="15840"/>
+          <w:pgMar w:top="1440" w:right="1440" w:bottom="1440" w:left="1440" w:header="720" w:footer="720" w:gutter="0"/>
+          <w:cols w:space="720"/>
+          <w:titlePg/>
+          <w:docGrid w:linePitch="360"/>
+        </w:sectPr>
+      </w:pPr>
+      <w:r>
+        <w:rPr>
+          <w:u w:val="single"/>
+        </w:rPr>
+        <w:lastRenderedPageBreak/>
+        <w:t>Image 2:</w:t>
+      </w:r>
+    </w:p>
+    <w:p>
+      <w:pPr>
+        <w:ind w:firstLine="720"/>
+      </w:pPr>
+      <w:r>
+        <w:t>Linear Parameters:</w:t>
+      </w:r>
+    </w:p>
+    <w:p>
+      <w:pPr>
+        <w:jc w:val="center"/>
+      </w:pPr>
+      <w:r>
+        <w:rPr>
+          <w:noProof/>
+        </w:rPr>
+        <w:drawing>
+          <wp:inline distT="0" distB="0" distL="0" distR="0" wp14:anchorId="7908A86C" wp14:editId="5C322D6F">
+            <wp:extent cx="1438275" cy="704850"/>
+            <wp:effectExtent l="0" t="0" r="9525" b="0"/>
+            <wp:docPr id="20" name="Picture 20"/>
+            <wp:cNvGraphicFramePr>
+              <a:graphicFrameLocks xmlns:a="http://schemas.openxmlformats.org/drawingml/2006/main" noChangeAspect="1"/>
+            </wp:cNvGraphicFramePr>
+            <a:graphic xmlns:a="http://schemas.openxmlformats.org/drawingml/2006/main">
+              <a:graphicData uri="http://schemas.openxmlformats.org/drawingml/2006/picture">
+                <pic:pic xmlns:pic="http://schemas.openxmlformats.org/drawingml/2006/picture">
+                  <pic:nvPicPr>
+                    <pic:cNvPr id="1" name=""/>
+                    <pic:cNvPicPr/>
+                  </pic:nvPicPr>
+                  <pic:blipFill>
+                    <a:blip r:embed="rId23"/>
+                    <a:stretch>
+                      <a:fillRect/>
+                    </a:stretch>
+                  </pic:blipFill>
+                  <pic:spPr>
+                    <a:xfrm>
+                      <a:off x="0" y="0"/>
+                      <a:ext cx="1438275" cy="704850"/>
+                    </a:xfrm>
+                    <a:prstGeom prst="rect">
+                      <a:avLst/>
+                    </a:prstGeom>
+                  </pic:spPr>
+                </pic:pic>
+              </a:graphicData>
+            </a:graphic>
+          </wp:inline>
+        </w:drawing>
+      </w:r>
+    </w:p>
+    <w:p>
+      <w:pPr>
+        <w:ind w:firstLine="720"/>
+      </w:pPr>
+    </w:p>
+    <w:p>
+      <w:pPr>
+        <w:ind w:left="720"/>
+      </w:pPr>
+      <w:r>
+        <w:t>Non-Linear Parameters:</w:t>
+      </w:r>
+    </w:p>
+    <w:p>
+      <w:pPr>
+        <w:ind w:firstLine="720"/>
+        <w:jc w:val="center"/>
+      </w:pPr>
+      <w:r>
+        <w:rPr>
+          <w:noProof/>
+        </w:rPr>
+        <w:drawing>
+          <wp:inline distT="0" distB="0" distL="0" distR="0" wp14:anchorId="2C9154D9" wp14:editId="5E70DE40">
+            <wp:extent cx="1733550" cy="914400"/>
+            <wp:effectExtent l="0" t="0" r="0" b="0"/>
+            <wp:docPr id="21" name="Picture 21"/>
+            <wp:cNvGraphicFramePr>
+              <a:graphicFrameLocks xmlns:a="http://schemas.openxmlformats.org/drawingml/2006/main" noChangeAspect="1"/>
+            </wp:cNvGraphicFramePr>
+            <a:graphic xmlns:a="http://schemas.openxmlformats.org/drawingml/2006/main">
+              <a:graphicData uri="http://schemas.openxmlformats.org/drawingml/2006/picture">
+                <pic:pic xmlns:pic="http://schemas.openxmlformats.org/drawingml/2006/picture">
+                  <pic:nvPicPr>
+                    <pic:cNvPr id="1" name=""/>
+                    <pic:cNvPicPr/>
+                  </pic:nvPicPr>
+                  <pic:blipFill>
+                    <a:blip r:embed="rId24"/>
+                    <a:stretch>
+                      <a:fillRect/>
+                    </a:stretch>
+                  </pic:blipFill>
+                  <pic:spPr>
+                    <a:xfrm>
+                      <a:off x="0" y="0"/>
+                      <a:ext cx="1733550" cy="914400"/>
+                    </a:xfrm>
+                    <a:prstGeom prst="rect">
+                      <a:avLst/>
+                    </a:prstGeom>
+                  </pic:spPr>
+                </pic:pic>
+              </a:graphicData>
+            </a:graphic>
+          </wp:inline>
+        </w:drawing>
+      </w:r>
+    </w:p>
+    <w:p>
+      <w:pPr>
+        <w:ind w:firstLine="720"/>
+        <w:sectPr>
+          <w:type w:val="continuous"/>
+          <w:pgSz w:w="12240" w:h="15840"/>
+          <w:pgMar w:top="1440" w:right="1440" w:bottom="1440" w:left="1440" w:header="720" w:footer="720" w:gutter="0"/>
+          <w:cols w:num="2" w:space="720"/>
+          <w:titlePg/>
+          <w:docGrid w:linePitch="360"/>
+        </w:sectPr>
+      </w:pPr>
+    </w:p>
+    <w:p>
+      <w:pPr>
+        <w:ind w:firstLine="720"/>
+      </w:pPr>
+      <w:r>
+        <w:t>Residuals:</w:t>
+      </w:r>
+      <w:r>
+        <w:t xml:space="preserve"> </w:t>
+      </w:r>
+      <w:r>
+        <w:t>(</w:t>
+      </w:r>
+      <w:proofErr w:type="spellStart"/>
+      <w:r>
+        <w:t>rx</w:t>
+      </w:r>
+      <w:proofErr w:type="spellEnd"/>
+      <w:r>
+        <w:t xml:space="preserve">, </w:t>
+      </w:r>
+      <w:proofErr w:type="spellStart"/>
+      <w:r>
+        <w:t>ry</w:t>
+      </w:r>
+      <w:proofErr w:type="spellEnd"/>
+      <w:r>
+        <w:t>)</w:t>
+      </w:r>
+    </w:p>
+    <w:p>
+      <w:pPr>
+        <w:ind w:firstLine="720"/>
+        <w:jc w:val="center"/>
+      </w:pPr>
+      <w:r>
+        <w:rPr>
+          <w:noProof/>
+        </w:rPr>
+        <w:drawing>
+          <wp:inline distT="0" distB="0" distL="0" distR="0" wp14:anchorId="67BDC672" wp14:editId="7672F3BB">
+            <wp:extent cx="1638300" cy="1371600"/>
+            <wp:effectExtent l="0" t="0" r="0" b="0"/>
+            <wp:docPr id="22" name="Picture 22"/>
+            <wp:cNvGraphicFramePr>
+              <a:graphicFrameLocks xmlns:a="http://schemas.openxmlformats.org/drawingml/2006/main" noChangeAspect="1"/>
+            </wp:cNvGraphicFramePr>
+            <a:graphic xmlns:a="http://schemas.openxmlformats.org/drawingml/2006/main">
+              <a:graphicData uri="http://schemas.openxmlformats.org/drawingml/2006/picture">
+                <pic:pic xmlns:pic="http://schemas.openxmlformats.org/drawingml/2006/picture">
+                  <pic:nvPicPr>
+                    <pic:cNvPr id="1" name=""/>
+                    <pic:cNvPicPr/>
+                  </pic:nvPicPr>
+                  <pic:blipFill>
+                    <a:blip r:embed="rId25"/>
+                    <a:stretch>
+                      <a:fillRect/>
+                    </a:stretch>
+                  </pic:blipFill>
+                  <pic:spPr>
+                    <a:xfrm>
+                      <a:off x="0" y="0"/>
+                      <a:ext cx="1638300" cy="1371600"/>
+                    </a:xfrm>
+                    <a:prstGeom prst="rect">
+                      <a:avLst/>
+                    </a:prstGeom>
+                  </pic:spPr>
+                </pic:pic>
+              </a:graphicData>
+            </a:graphic>
+          </wp:inline>
+        </w:drawing>
+      </w:r>
+    </w:p>
+    <w:p>
+      <w:pPr>
+        <w:ind w:firstLine="720"/>
+      </w:pPr>
+      <w:r>
+        <w:t>RSME:</w:t>
+      </w:r>
+    </w:p>
+    <w:p>
+      <w:pPr>
+        <w:ind w:firstLine="720"/>
+        <w:jc w:val="center"/>
+      </w:pPr>
+      <w:r>
+        <w:rPr>
+          <w:noProof/>
+        </w:rPr>
+        <w:drawing>
+          <wp:inline distT="0" distB="0" distL="0" distR="0" wp14:anchorId="4DB7B23B" wp14:editId="1B3D5CC6">
+            <wp:extent cx="1581150" cy="352425"/>
+            <wp:effectExtent l="0" t="0" r="0" b="9525"/>
+            <wp:docPr id="23" name="Picture 23"/>
+            <wp:cNvGraphicFramePr>
+              <a:graphicFrameLocks xmlns:a="http://schemas.openxmlformats.org/drawingml/2006/main" noChangeAspect="1"/>
+            </wp:cNvGraphicFramePr>
+            <a:graphic xmlns:a="http://schemas.openxmlformats.org/drawingml/2006/main">
+              <a:graphicData uri="http://schemas.openxmlformats.org/drawingml/2006/picture">
+                <pic:pic xmlns:pic="http://schemas.openxmlformats.org/drawingml/2006/picture">
+                  <pic:nvPicPr>
+                    <pic:cNvPr id="1" name=""/>
+                    <pic:cNvPicPr/>
+                  </pic:nvPicPr>
+                  <pic:blipFill>
+                    <a:blip r:embed="rId26"/>
+                    <a:stretch>
+                      <a:fillRect/>
+                    </a:stretch>
+                  </pic:blipFill>
+                  <pic:spPr>
+                    <a:xfrm>
+                      <a:off x="0" y="0"/>
+                      <a:ext cx="1581150" cy="352425"/>
+                    </a:xfrm>
+                    <a:prstGeom prst="rect">
+                      <a:avLst/>
+                    </a:prstGeom>
+                  </pic:spPr>
+                </pic:pic>
+              </a:graphicData>
+            </a:graphic>
+          </wp:inline>
+        </w:drawing>
+      </w:r>
+    </w:p>
+    <w:p>
+      <w:pPr>
+        <w:ind w:firstLine="720"/>
+        <w:sectPr>
+          <w:type w:val="continuous"/>
+          <w:pgSz w:w="12240" w:h="15840"/>
+          <w:pgMar w:top="1440" w:right="1440" w:bottom="1440" w:left="1440" w:header="720" w:footer="720" w:gutter="0"/>
+          <w:cols w:num="2" w:space="720"/>
+          <w:titlePg/>
+          <w:docGrid w:linePitch="360"/>
+        </w:sectPr>
+      </w:pPr>
+    </w:p>
+    <w:p>
+      <w:pPr>
+        <w:ind w:firstLine="720"/>
+      </w:pPr>
+    </w:p>
+    <w:p>
+      <w:pPr>
+        <w:ind w:firstLine="720"/>
+      </w:pPr>
+    </w:p>
+    <w:p>
+      <w:pPr>
+        <w:ind w:firstLine="720"/>
+      </w:pPr>
+      <w:r>
+        <w:t>Transformation Residuals:</w:t>
+      </w:r>
+    </w:p>
+    <w:p>
+      <w:pPr>
+        <w:ind w:firstLine="720"/>
+      </w:pPr>
+    </w:p>
+    <w:p>
+      <w:pPr>
+        <w:ind w:firstLine="720"/>
+        <w:jc w:val="center"/>
+      </w:pPr>
+      <w:r>
+        <w:rPr>
+          <w:noProof/>
+        </w:rPr>
+        <w:drawing>
+          <wp:inline distT="0" distB="0" distL="0" distR="0" wp14:anchorId="1D06B103" wp14:editId="0EBD7C12">
+            <wp:extent cx="4572000" cy="3252665"/>
+            <wp:effectExtent l="0" t="0" r="0" b="5080"/>
+            <wp:docPr id="24" name="Picture 24"/>
+            <wp:cNvGraphicFramePr>
+              <a:graphicFrameLocks xmlns:a="http://schemas.openxmlformats.org/drawingml/2006/main" noChangeAspect="1"/>
+            </wp:cNvGraphicFramePr>
+            <a:graphic xmlns:a="http://schemas.openxmlformats.org/drawingml/2006/main">
+              <a:graphicData uri="http://schemas.openxmlformats.org/drawingml/2006/picture">
+                <pic:pic xmlns:pic="http://schemas.openxmlformats.org/drawingml/2006/picture">
+                  <pic:nvPicPr>
+                    <pic:cNvPr id="1" name=""/>
+                    <pic:cNvPicPr/>
+                  </pic:nvPicPr>
+                  <pic:blipFill>
+                    <a:blip r:embed="rId27"/>
+                    <a:stretch>
+                      <a:fillRect/>
+                    </a:stretch>
+                  </pic:blipFill>
+                  <pic:spPr>
+                    <a:xfrm>
+                      <a:off x="0" y="0"/>
+                      <a:ext cx="4572000" cy="3252665"/>
+                    </a:xfrm>
+                    <a:prstGeom prst="rect">
+                      <a:avLst/>
+                    </a:prstGeom>
+                  </pic:spPr>
+                </pic:pic>
+              </a:graphicData>
+            </a:graphic>
+          </wp:inline>
+        </w:drawing>
+      </w:r>
+    </w:p>
+    <w:p/>
+    <w:p>
+      <w:r>
+        <w:br w:type="page"/>
+      </w:r>
+    </w:p>
+    <w:p>
+      <w:r>
+        <w:lastRenderedPageBreak/>
+        <w:t>Projective Transformation</w:t>
       </w:r>
     </w:p>
     <w:p>
@@ -44,6 +1528,28 @@
         <w:tab/>
         <w:t>Residuals:</w:t>
       </w:r>
+      <w:r>
+        <w:t xml:space="preserve"> </w:t>
+      </w:r>
+      <w:r>
+        <w:t>(</w:t>
+      </w:r>
+      <w:proofErr w:type="spellStart"/>
+      <w:r>
+        <w:t>rx</w:t>
+      </w:r>
+      <w:proofErr w:type="spellEnd"/>
+      <w:r>
+        <w:t xml:space="preserve">, </w:t>
+      </w:r>
+      <w:proofErr w:type="spellStart"/>
+      <w:r>
+        <w:t>ry</w:t>
+      </w:r>
+      <w:proofErr w:type="spellEnd"/>
+      <w:r>
+        <w:t>)</w:t>
+      </w:r>
     </w:p>
     <w:p>
       <w:r>
@@ -66,8 +1572,6 @@
     <w:p>
       <w:r>
         <w:tab/>
-      </w:r>
-      <w:r>
         <w:t>Linear Parameters:</w:t>
       </w:r>
     </w:p>
@@ -82,171 +1586,27 @@
         <w:tab/>
         <w:t>Residuals:</w:t>
       </w:r>
-    </w:p>
-    <w:p>
-      <w:r>
-        <w:tab/>
-        <w:t>RSME:</w:t>
-      </w:r>
-    </w:p>
-    <w:p>
-      <w:r>
-        <w:tab/>
-        <w:t>Transformation Residuals:</w:t>
-      </w:r>
-    </w:p>
-    <w:p/>
-    <w:p>
-      <w:r>
-        <w:br w:type="page"/>
-      </w:r>
-    </w:p>
-    <w:p>
-      <w:r>
-        <w:lastRenderedPageBreak/>
-        <w:t>Affine Transformation</w:t>
-      </w:r>
-    </w:p>
-    <w:p>
-      <w:r>
-        <w:t>Image 1:</w:t>
-      </w:r>
-    </w:p>
-    <w:p>
-      <w:r>
-        <w:tab/>
-        <w:t>Linear Parameters:</w:t>
-      </w:r>
-    </w:p>
-    <w:p>
-      <w:r>
-        <w:tab/>
-        <w:t>Non-Linear Parameters:</w:t>
-      </w:r>
-    </w:p>
-    <w:p>
-      <w:r>
-        <w:tab/>
-        <w:t>Residuals:</w:t>
-      </w:r>
-    </w:p>
-    <w:p>
-      <w:r>
-        <w:tab/>
-        <w:t>RSME:</w:t>
-      </w:r>
-    </w:p>
-    <w:p>
-      <w:r>
-        <w:tab/>
-        <w:t>Transformation Residuals:</w:t>
-      </w:r>
-    </w:p>
-    <w:p/>
-    <w:p>
-      <w:r>
-        <w:t>Image 2:</w:t>
-      </w:r>
-    </w:p>
-    <w:p>
-      <w:r>
-        <w:tab/>
-        <w:t>Linear Parameters:</w:t>
-      </w:r>
-    </w:p>
-    <w:p>
-      <w:r>
-        <w:tab/>
-        <w:t>Non-Linear Parameters:</w:t>
-      </w:r>
-    </w:p>
-    <w:p>
-      <w:r>
-        <w:tab/>
-        <w:t>Residuals:</w:t>
-      </w:r>
-    </w:p>
-    <w:p>
-      <w:r>
-        <w:tab/>
-        <w:t>RSME:</w:t>
-      </w:r>
-    </w:p>
-    <w:p>
-      <w:r>
-        <w:tab/>
-        <w:t>Transformation Residuals:</w:t>
-      </w:r>
-    </w:p>
-    <w:p/>
-    <w:p>
-      <w:r>
-        <w:br w:type="page"/>
-      </w:r>
-    </w:p>
-    <w:p>
-      <w:r>
-        <w:lastRenderedPageBreak/>
-        <w:t>Projective Transformation</w:t>
-      </w:r>
-    </w:p>
-    <w:p>
-      <w:r>
-        <w:t>Image 1:</w:t>
-      </w:r>
-    </w:p>
-    <w:p>
-      <w:r>
-        <w:tab/>
-        <w:t>Linear Parameters:</w:t>
-      </w:r>
-    </w:p>
-    <w:p>
-      <w:r>
-        <w:tab/>
-        <w:t>Non-Linear Parameters:</w:t>
-      </w:r>
-    </w:p>
-    <w:p>
-      <w:r>
-        <w:tab/>
-        <w:t>Residuals:</w:t>
-      </w:r>
-    </w:p>
-    <w:p>
-      <w:r>
-        <w:tab/>
-        <w:t>RSME:</w:t>
-      </w:r>
-    </w:p>
-    <w:p>
-      <w:r>
-        <w:tab/>
-        <w:t>Transformation Residuals:</w:t>
-      </w:r>
-    </w:p>
-    <w:p/>
-    <w:p>
-      <w:r>
-        <w:t>Image 2:</w:t>
-      </w:r>
-    </w:p>
-    <w:p>
-      <w:r>
-        <w:tab/>
-        <w:t>Linear Parameters:</w:t>
-      </w:r>
-    </w:p>
-    <w:p>
-      <w:r>
-        <w:tab/>
-        <w:t>Non-Linear Parameters:</w:t>
-      </w:r>
-    </w:p>
-    <w:p>
-      <w:r>
-        <w:tab/>
-        <w:t>Residuals:</w:t>
+      <w:r>
+        <w:t xml:space="preserve"> </w:t>
+      </w:r>
+      <w:r>
+        <w:t>(</w:t>
+      </w:r>
+      <w:proofErr w:type="spellStart"/>
+      <w:r>
+        <w:t>rx</w:t>
+      </w:r>
+      <w:proofErr w:type="spellEnd"/>
+      <w:r>
+        <w:t xml:space="preserve">, </w:t>
+      </w:r>
+      <w:proofErr w:type="spellStart"/>
+      <w:r>
+        <w:t>ry</w:t>
+      </w:r>
+      <w:proofErr w:type="spellEnd"/>
+      <w:r>
+        <w:t>)</w:t>
       </w:r>
     </w:p>
     <w:p>
@@ -317,7 +1677,7 @@
       </w:r>
     </w:p>
     <w:sectPr>
-      <w:headerReference w:type="first" r:id="rId7"/>
+      <w:type w:val="continuous"/>
       <w:pgSz w:w="12240" w:h="15840"/>
       <w:pgMar w:top="1440" w:right="1440" w:bottom="1440" w:left="1440" w:header="720" w:footer="720" w:gutter="0"/>
       <w:cols w:space="720"/>
@@ -371,6 +1731,7 @@
   <w:p>
     <w:pPr>
       <w:pStyle w:val="Header"/>
+      <w:spacing w:after="0"/>
     </w:pPr>
     <w:r>
       <w:t>Joshua Genova</w:t>
@@ -379,6 +1740,7 @@
   <w:p>
     <w:pPr>
       <w:pStyle w:val="Header"/>
+      <w:spacing w:after="0"/>
     </w:pPr>
     <w:r>
       <w:t>CIVE 6358</w:t>
@@ -387,6 +1749,7 @@
   <w:p>
     <w:pPr>
       <w:pStyle w:val="Header"/>
+      <w:spacing w:after="0"/>
     </w:pPr>
     <w:r>
       <w:t>Spring 2023</w:t>
@@ -500,7 +1863,11 @@
         <w:lang w:val="en-US" w:eastAsia="en-US" w:bidi="ar-SA"/>
       </w:rPr>
     </w:rPrDefault>
-    <w:pPrDefault/>
+    <w:pPrDefault>
+      <w:pPr>
+        <w:spacing w:after="120"/>
+      </w:pPr>
+    </w:pPrDefault>
   </w:docDefaults>
   <w:latentStyles w:defLockedState="0" w:defUIPriority="99" w:defSemiHidden="0" w:defUnhideWhenUsed="0" w:defQFormat="0" w:count="376">
     <w:lsdException w:name="Normal" w:uiPriority="0" w:qFormat="1"/>

</xml_diff>